<commit_message>
add login error message
</commit_message>
<xml_diff>
--- a/MIS4173 SR&R 3 GRADING SHEET TEAM 9 - FEEDBACK.docx
+++ b/MIS4173 SR&R 3 GRADING SHEET TEAM 9 - FEEDBACK.docx
@@ -177,8 +177,36 @@
           <w:sz w:val="22"/>
           <w:szCs w:val="22"/>
         </w:rPr>
-        <w:t>Pam Adams, Jack Baird, Torico Griffin, Jack Sandhofer</w:t>
-      </w:r>
+        <w:t xml:space="preserve">Pam Adams, Jack Baird, </w:t>
+      </w:r>
+      <w:proofErr w:type="spellStart"/>
+      <w:r>
+        <w:rPr>
+          <w:rFonts w:ascii="Arial" w:hAnsi="Arial" w:cs="Arial"/>
+          <w:sz w:val="22"/>
+          <w:szCs w:val="22"/>
+        </w:rPr>
+        <w:t>Torico</w:t>
+      </w:r>
+      <w:proofErr w:type="spellEnd"/>
+      <w:r>
+        <w:rPr>
+          <w:rFonts w:ascii="Arial" w:hAnsi="Arial" w:cs="Arial"/>
+          <w:sz w:val="22"/>
+          <w:szCs w:val="22"/>
+        </w:rPr>
+        <w:t xml:space="preserve"> Griffin, Jack </w:t>
+      </w:r>
+      <w:proofErr w:type="spellStart"/>
+      <w:r>
+        <w:rPr>
+          <w:rFonts w:ascii="Arial" w:hAnsi="Arial" w:cs="Arial"/>
+          <w:sz w:val="22"/>
+          <w:szCs w:val="22"/>
+        </w:rPr>
+        <w:t>Sandhofer</w:t>
+      </w:r>
+      <w:proofErr w:type="spellEnd"/>
     </w:p>
     <w:p>
       <w:pPr>
@@ -341,8 +369,21 @@
           <w:sz w:val="14"/>
           <w:szCs w:val="14"/>
         </w:rPr>
-        <w:t>Presentation graded with COB BCC Rubric by Richard O’Dor</w:t>
-      </w:r>
+        <w:t xml:space="preserve">Presentation graded with COB BCC Rubric by Richard </w:t>
+      </w:r>
+      <w:proofErr w:type="spellStart"/>
+      <w:r>
+        <w:rPr>
+          <w:rFonts w:ascii="Arial" w:hAnsi="Arial" w:cs="Arial"/>
+          <w:b/>
+          <w:i/>
+          <w:color w:val="A00000"/>
+          <w:sz w:val="14"/>
+          <w:szCs w:val="14"/>
+        </w:rPr>
+        <w:t>O’Dor</w:t>
+      </w:r>
+      <w:proofErr w:type="spellEnd"/>
     </w:p>
     <w:p>
       <w:pPr>
@@ -564,7 +605,14 @@
                 <w:rFonts w:ascii="Arial" w:hAnsi="Arial" w:cs="Arial"/>
                 <w:sz w:val="18"/>
               </w:rPr>
-              <w:t>2-  Satisfactory</w:t>
+              <w:t>2</w:t>
+            </w:r>
+            <w:r>
+              <w:rPr>
+                <w:rFonts w:ascii="Arial" w:hAnsi="Arial" w:cs="Arial"/>
+                <w:sz w:val="18"/>
+              </w:rPr>
+              <w:t>- Satisfactory</w:t>
             </w:r>
           </w:p>
           <w:p>
@@ -696,7 +744,23 @@
                 <w:rFonts w:ascii="Arial" w:hAnsi="Arial" w:cs="Arial"/>
                 <w:sz w:val="20"/>
               </w:rPr>
-              <w:t>Dr. Kisling (04/1</w:t>
+              <w:t xml:space="preserve">Dr. </w:t>
+            </w:r>
+            <w:proofErr w:type="spellStart"/>
+            <w:r>
+              <w:rPr>
+                <w:rFonts w:ascii="Arial" w:hAnsi="Arial" w:cs="Arial"/>
+                <w:sz w:val="20"/>
+              </w:rPr>
+              <w:t>Kisling</w:t>
+            </w:r>
+            <w:proofErr w:type="spellEnd"/>
+            <w:r>
+              <w:rPr>
+                <w:rFonts w:ascii="Arial" w:hAnsi="Arial" w:cs="Arial"/>
+                <w:sz w:val="20"/>
+              </w:rPr>
+              <w:t xml:space="preserve"> (04/1</w:t>
             </w:r>
             <w:r>
               <w:rPr>
@@ -1831,8 +1895,18 @@
                 <w:sz w:val="20"/>
                 <w:szCs w:val="20"/>
               </w:rPr>
-              <w:t>Program Plan showing logic and I/Os</w:t>
-            </w:r>
+              <w:t>Program Plan showing logic and I/</w:t>
+            </w:r>
+            <w:proofErr w:type="spellStart"/>
+            <w:r>
+              <w:rPr>
+                <w:rFonts w:ascii="Arial" w:hAnsi="Arial" w:cs="Arial"/>
+                <w:sz w:val="20"/>
+                <w:szCs w:val="20"/>
+              </w:rPr>
+              <w:t>Os</w:t>
+            </w:r>
+            <w:proofErr w:type="spellEnd"/>
             <w:r>
               <w:rPr>
                 <w:rFonts w:ascii="Arial" w:hAnsi="Arial" w:cs="Arial"/>
@@ -5056,7 +5130,23 @@
           <w:rFonts w:ascii="Arial" w:hAnsi="Arial" w:cs="Arial"/>
           <w:sz w:val="22"/>
         </w:rPr>
-        <w:t>You have some verb noun phrases for dataflows and they need to be noun verb phrases</w:t>
+        <w:t xml:space="preserve">You have some verb noun phrases for </w:t>
+      </w:r>
+      <w:proofErr w:type="gramStart"/>
+      <w:r>
+        <w:rPr>
+          <w:rFonts w:ascii="Arial" w:hAnsi="Arial" w:cs="Arial"/>
+          <w:sz w:val="22"/>
+        </w:rPr>
+        <w:t>dataflows</w:t>
+      </w:r>
+      <w:proofErr w:type="gramEnd"/>
+      <w:r>
+        <w:rPr>
+          <w:rFonts w:ascii="Arial" w:hAnsi="Arial" w:cs="Arial"/>
+          <w:sz w:val="22"/>
+        </w:rPr>
+        <w:t xml:space="preserve"> and they need to be noun verb phrases</w:t>
       </w:r>
     </w:p>
     <w:p>
@@ -5117,14 +5207,7 @@
           <w:rFonts w:ascii="Arial" w:hAnsi="Arial" w:cs="Arial"/>
           <w:sz w:val="22"/>
         </w:rPr>
-        <w:t>Level 1 DFD Process</w:t>
-      </w:r>
-      <w:r>
-        <w:rPr>
-          <w:rFonts w:ascii="Arial" w:hAnsi="Arial" w:cs="Arial"/>
-          <w:sz w:val="22"/>
-        </w:rPr>
-        <w:t xml:space="preserve"> 2.0</w:t>
+        <w:t>Level 1 DFD Process 2.0</w:t>
       </w:r>
     </w:p>
     <w:p>
@@ -5184,14 +5267,7 @@
           <w:rFonts w:ascii="Arial" w:hAnsi="Arial" w:cs="Arial"/>
           <w:sz w:val="22"/>
         </w:rPr>
-        <w:t>Level 1 DFD Process</w:t>
-      </w:r>
-      <w:r>
-        <w:rPr>
-          <w:rFonts w:ascii="Arial" w:hAnsi="Arial" w:cs="Arial"/>
-          <w:sz w:val="22"/>
-        </w:rPr>
-        <w:t xml:space="preserve"> 3.0 is a duplicate of level 1 DFD Process 2.0</w:t>
+        <w:t>Level 1 DFD Process 3.0 is a duplicate of level 1 DFD Process 2.0</w:t>
       </w:r>
     </w:p>
     <w:p>
@@ -5340,7 +5416,23 @@
           <w:rFonts w:ascii="Arial" w:hAnsi="Arial" w:cs="Arial"/>
           <w:sz w:val="22"/>
         </w:rPr>
-        <w:t xml:space="preserve">Mr. O’Dor gave you all a </w:t>
+        <w:t xml:space="preserve">Mr. </w:t>
+      </w:r>
+      <w:proofErr w:type="spellStart"/>
+      <w:r>
+        <w:rPr>
+          <w:rFonts w:ascii="Arial" w:hAnsi="Arial" w:cs="Arial"/>
+          <w:sz w:val="22"/>
+        </w:rPr>
+        <w:t>O’Dor</w:t>
+      </w:r>
+      <w:proofErr w:type="spellEnd"/>
+      <w:r>
+        <w:rPr>
+          <w:rFonts w:ascii="Arial" w:hAnsi="Arial" w:cs="Arial"/>
+          <w:sz w:val="22"/>
+        </w:rPr>
+        <w:t xml:space="preserve"> gave you all a </w:t>
       </w:r>
       <w:r>
         <w:rPr>
@@ -5822,13 +5914,13 @@
       </w:rPr>
     </w:lvl>
   </w:abstractNum>
-  <w:num w:numId="1">
+  <w:num w:numId="1" w16cid:durableId="1705859631">
     <w:abstractNumId w:val="2"/>
   </w:num>
-  <w:num w:numId="2">
+  <w:num w:numId="2" w16cid:durableId="847451370">
     <w:abstractNumId w:val="0"/>
   </w:num>
-  <w:num w:numId="3">
+  <w:num w:numId="3" w16cid:durableId="5446668">
     <w:abstractNumId w:val="1"/>
   </w:num>
 </w:numbering>

</xml_diff>